<commit_message>
Provide clickable link for email.
</commit_message>
<xml_diff>
--- a/DECS Word Add-Ins/test files/DECS-1771-SoW_sequence.docx
+++ b/DECS Word Add-Ins/test files/DECS-1771-SoW_sequence.docx
@@ -11,14 +11,12 @@
         </w:numPr>
         <w:rPr>
           <w:rFonts w:ascii="Calibri" w:eastAsia="Calibri" w:hAnsi="Calibri" w:cs="Calibri"/>
-          <w:b/>
           <w:bCs/>
         </w:rPr>
       </w:pPr>
       <w:r>
         <w:rPr>
           <w:rFonts w:ascii="Calibri" w:eastAsia="Calibri" w:hAnsi="Calibri" w:cs="Calibri"/>
-          <w:b/>
           <w:bCs/>
         </w:rPr>
         <w:t>Connective tissue disorder – M30 – M36 is a huge list of different Systemic connective tissue disorders – we could include all.</w:t>
@@ -39,10 +37,16 @@
         <w:rPr>
           <w:rFonts w:ascii="Calibri" w:eastAsia="Calibri" w:hAnsi="Calibri" w:cs="Calibri"/>
         </w:rPr>
-        <w:t>COPD J42, J43, J44</w:t>
+        <w:t>COPD J42,</w:t>
       </w:r>
       <w:bookmarkStart w:id="0" w:name="_GoBack"/>
       <w:bookmarkEnd w:id="0"/>
+      <w:r>
+        <w:rPr>
+          <w:rFonts w:ascii="Calibri" w:eastAsia="Calibri" w:hAnsi="Calibri" w:cs="Calibri"/>
+        </w:rPr>
+        <w:t xml:space="preserve"> J43, J44</w:t>
+      </w:r>
     </w:p>
     <w:sectPr>
       <w:footerReference w:type="default" r:id="rId8"/>
@@ -1583,6 +1587,7 @@
     <w:rsid w:val="00B11C9A"/>
     <w:rsid w:val="00B3688C"/>
     <w:rsid w:val="00F00101"/>
+    <w:rsid w:val="00FF42BC"/>
   </w:rsids>
   <m:mathPr>
     <m:mathFont m:val="Cambria Math"/>
@@ -2319,7 +2324,7 @@
 </file>
 
 <file path=customXml/itemProps1.xml><?xml version="1.0" encoding="utf-8"?>
-<ds:datastoreItem xmlns:ds="http://schemas.openxmlformats.org/officeDocument/2006/customXml" ds:itemID="{EF5DDDB1-94D8-4671-BCA8-3366CA1F1C9D}">
+<ds:datastoreItem xmlns:ds="http://schemas.openxmlformats.org/officeDocument/2006/customXml" ds:itemID="{EED4C66A-59DB-43FE-A0E3-86141711C313}">
   <ds:schemaRefs>
     <ds:schemaRef ds:uri="http://schemas.openxmlformats.org/officeDocument/2006/bibliography"/>
   </ds:schemaRefs>

</xml_diff>